<commit_message>
In conclusion,if we are to lead a happy life and successd in career,we must improve ourselves in social skills.
</commit_message>
<xml_diff>
--- a/61.The Importance of Social Skills.docx
+++ b/61.The Importance of Social Skills.docx
@@ -11,16 +11,16 @@
         <w:rPr>
           <w:rFonts w:ascii="Tahoma" w:hAnsi="Tahoma" w:cs="Tahoma"/>
           <w:color w:val="006600"/>
-          <w:sz w:val="27"/>
-          <w:szCs w:val="27"/>
+          <w:sz w:val="48"/>
+          <w:szCs w:val="48"/>
         </w:rPr>
       </w:pPr>
       <w:r>
         <w:rPr>
           <w:rFonts w:ascii="Tahoma" w:hAnsi="Tahoma" w:cs="Tahoma"/>
           <w:color w:val="006600"/>
-          <w:sz w:val="27"/>
-          <w:szCs w:val="27"/>
+          <w:sz w:val="48"/>
+          <w:szCs w:val="48"/>
         </w:rPr>
         <w:t>The Importance of Social Skills</w:t>
       </w:r>
@@ -28,7 +28,7 @@
     <w:p>
       <w:pPr>
         <w:rPr>
-          <w:rFonts w:ascii="微软雅黑" w:eastAsia="微软雅黑" w:hAnsi="微软雅黑" w:cs="Tahoma" w:hint="eastAsia"/>
+          <w:rFonts w:ascii="微软雅黑" w:eastAsia="微软雅黑" w:hAnsi="微软雅黑" w:cs="Tahoma"/>
           <w:color w:val="000000"/>
           <w:sz w:val="30"/>
           <w:szCs w:val="30"/>
@@ -49,7 +49,7 @@
     <w:p>
       <w:pPr>
         <w:rPr>
-          <w:rFonts w:ascii="微软雅黑" w:eastAsia="微软雅黑" w:hAnsi="微软雅黑" w:cs="Tahoma" w:hint="eastAsia"/>
+          <w:rFonts w:ascii="微软雅黑" w:eastAsia="微软雅黑" w:hAnsi="微软雅黑" w:cs="Tahoma"/>
           <w:color w:val="000000"/>
           <w:sz w:val="30"/>
           <w:szCs w:val="30"/>

</xml_diff>